<commit_message>
DOCS: 2 chapter WIP
</commit_message>
<xml_diff>
--- a/docs/extra/Title.docx
+++ b/docs/extra/Title.docx
@@ -1417,25 +1417,7 @@
                 <w:szCs w:val="28"/>
                 <w:lang w:val="ru-RU"/>
               </w:rPr>
-              <w:t>и управления лямбда-функциями</w:t>
-            </w:r>
-            <w:r>
-              <w:rPr>
-                <w:spacing w:val="-1"/>
-                <w:sz w:val="28"/>
-                <w:szCs w:val="28"/>
-                <w:lang w:val="ru-RU"/>
-              </w:rPr>
-              <w:t xml:space="preserve"> </w:t>
-            </w:r>
-            <w:r>
-              <w:rPr>
-                <w:spacing w:val="-1"/>
-                <w:sz w:val="28"/>
-                <w:szCs w:val="28"/>
-                <w:lang w:val="ru-RU"/>
-              </w:rPr>
-              <w:t>«</w:t>
+              <w:t>и управления лямбда-функциями «</w:t>
             </w:r>
             <w:r>
               <w:rPr>
@@ -1564,6 +1546,35 @@
                 <w:lang w:val="ru-RU" w:eastAsia="ru-RU"/>
               </w:rPr>
             </w:pPr>
+            <w:r>
+              <w:rPr>
+                <w:rFonts w:eastAsia="Times New Roman" w:cs="Times New Roman"/>
+                <w:color w:val="000000"/>
+                <w:szCs w:val="24"/>
+                <w:lang w:val="ru-RU" w:eastAsia="ru-RU"/>
+              </w:rPr>
+              <w:t xml:space="preserve">Система предназначения для автоматизации процессов развертывания и управления </w:t>
+            </w:r>
+            <w:proofErr w:type="spellStart"/>
+            <w:r>
+              <w:rPr>
+                <w:rFonts w:eastAsia="Times New Roman" w:cs="Times New Roman"/>
+                <w:color w:val="000000"/>
+                <w:szCs w:val="24"/>
+                <w:lang w:val="ru-RU" w:eastAsia="ru-RU"/>
+              </w:rPr>
+              <w:t>бессерверными</w:t>
+            </w:r>
+            <w:proofErr w:type="spellEnd"/>
+            <w:r>
+              <w:rPr>
+                <w:rFonts w:eastAsia="Times New Roman" w:cs="Times New Roman"/>
+                <w:color w:val="000000"/>
+                <w:szCs w:val="24"/>
+                <w:lang w:val="ru-RU" w:eastAsia="ru-RU"/>
+              </w:rPr>
+              <w:t xml:space="preserve"> вычислениями в изолированной среде.</w:t>
+            </w:r>
           </w:p>
         </w:tc>
       </w:tr>
@@ -1604,238 +1615,6 @@
           <w:tcPr>
             <w:tcW w:w="6872" w:type="dxa"/>
           </w:tcPr>
-          <w:p>
-            <w:pPr>
-              <w:pStyle w:val="af2"/>
-              <w:widowControl w:val="0"/>
-              <w:numPr>
-                <w:ilvl w:val="0"/>
-                <w:numId w:val="3"/>
-              </w:numPr>
-              <w:autoSpaceDE w:val="0"/>
-              <w:autoSpaceDN w:val="0"/>
-              <w:spacing w:after="0" w:line="240" w:lineRule="auto"/>
-              <w:rPr>
-                <w:rFonts w:eastAsia="Times New Roman" w:cs="Times New Roman"/>
-                <w:color w:val="000000"/>
-                <w:szCs w:val="24"/>
-                <w:lang w:eastAsia="ru-RU"/>
-              </w:rPr>
-            </w:pPr>
-            <w:r>
-              <w:rPr>
-                <w:rFonts w:eastAsia="Times New Roman" w:cs="Times New Roman"/>
-                <w:color w:val="000000"/>
-                <w:szCs w:val="24"/>
-                <w:lang w:eastAsia="ru-RU"/>
-              </w:rPr>
-              <w:t>Регистрация и авторизация пользователей.</w:t>
-            </w:r>
-          </w:p>
-          <w:p>
-            <w:pPr>
-              <w:pStyle w:val="af2"/>
-              <w:widowControl w:val="0"/>
-              <w:numPr>
-                <w:ilvl w:val="0"/>
-                <w:numId w:val="3"/>
-              </w:numPr>
-              <w:autoSpaceDE w:val="0"/>
-              <w:autoSpaceDN w:val="0"/>
-              <w:spacing w:after="0" w:line="240" w:lineRule="auto"/>
-              <w:rPr>
-                <w:rFonts w:eastAsia="Times New Roman" w:cs="Times New Roman"/>
-                <w:color w:val="000000"/>
-                <w:szCs w:val="24"/>
-                <w:lang w:eastAsia="ru-RU"/>
-              </w:rPr>
-            </w:pPr>
-            <w:r>
-              <w:rPr>
-                <w:rFonts w:eastAsia="Times New Roman" w:cs="Times New Roman"/>
-                <w:color w:val="000000"/>
-                <w:szCs w:val="24"/>
-                <w:lang w:eastAsia="ru-RU"/>
-              </w:rPr>
-              <w:t xml:space="preserve">Предоставление </w:t>
-            </w:r>
-            <w:r>
-              <w:rPr>
-                <w:rFonts w:eastAsia="Times New Roman" w:cs="Times New Roman"/>
-                <w:color w:val="000000"/>
-                <w:szCs w:val="24"/>
-                <w:lang w:eastAsia="ru-RU"/>
-              </w:rPr>
-              <w:t>функционала</w:t>
-            </w:r>
-            <w:r>
-              <w:rPr>
-                <w:rFonts w:eastAsia="Times New Roman" w:cs="Times New Roman"/>
-                <w:color w:val="000000"/>
-                <w:szCs w:val="24"/>
-                <w:lang w:eastAsia="ru-RU"/>
-              </w:rPr>
-              <w:t xml:space="preserve"> создания групп.</w:t>
-            </w:r>
-          </w:p>
-          <w:p>
-            <w:pPr>
-              <w:pStyle w:val="af2"/>
-              <w:widowControl w:val="0"/>
-              <w:numPr>
-                <w:ilvl w:val="0"/>
-                <w:numId w:val="3"/>
-              </w:numPr>
-              <w:autoSpaceDE w:val="0"/>
-              <w:autoSpaceDN w:val="0"/>
-              <w:spacing w:after="0" w:line="240" w:lineRule="auto"/>
-              <w:rPr>
-                <w:rFonts w:eastAsia="Times New Roman" w:cs="Times New Roman"/>
-                <w:color w:val="000000"/>
-                <w:szCs w:val="24"/>
-                <w:lang w:eastAsia="ru-RU"/>
-              </w:rPr>
-            </w:pPr>
-            <w:r>
-              <w:rPr>
-                <w:rFonts w:eastAsia="Times New Roman" w:cs="Times New Roman"/>
-                <w:color w:val="000000"/>
-                <w:szCs w:val="24"/>
-                <w:lang w:eastAsia="ru-RU"/>
-              </w:rPr>
-              <w:t xml:space="preserve">Предоставление </w:t>
-            </w:r>
-            <w:r>
-              <w:rPr>
-                <w:rFonts w:eastAsia="Times New Roman" w:cs="Times New Roman"/>
-                <w:color w:val="000000"/>
-                <w:szCs w:val="24"/>
-                <w:lang w:eastAsia="ru-RU"/>
-              </w:rPr>
-              <w:t>функционала</w:t>
-            </w:r>
-            <w:r>
-              <w:rPr>
-                <w:rFonts w:eastAsia="Times New Roman" w:cs="Times New Roman"/>
-                <w:color w:val="000000"/>
-                <w:szCs w:val="24"/>
-                <w:lang w:eastAsia="ru-RU"/>
-              </w:rPr>
-              <w:t xml:space="preserve"> создания кодов приглашения в группу.</w:t>
-            </w:r>
-          </w:p>
-          <w:p>
-            <w:pPr>
-              <w:pStyle w:val="af2"/>
-              <w:widowControl w:val="0"/>
-              <w:numPr>
-                <w:ilvl w:val="0"/>
-                <w:numId w:val="3"/>
-              </w:numPr>
-              <w:autoSpaceDE w:val="0"/>
-              <w:autoSpaceDN w:val="0"/>
-              <w:spacing w:after="0" w:line="240" w:lineRule="auto"/>
-              <w:rPr>
-                <w:rFonts w:eastAsia="Times New Roman" w:cs="Times New Roman"/>
-                <w:color w:val="000000"/>
-                <w:szCs w:val="24"/>
-                <w:lang w:eastAsia="ru-RU"/>
-              </w:rPr>
-            </w:pPr>
-            <w:r>
-              <w:rPr>
-                <w:rFonts w:eastAsia="Times New Roman" w:cs="Times New Roman"/>
-                <w:color w:val="000000"/>
-                <w:szCs w:val="24"/>
-                <w:lang w:eastAsia="ru-RU"/>
-              </w:rPr>
-              <w:t>Предоставление управления правами членов групп / доступом к запущенным задачам.</w:t>
-            </w:r>
-          </w:p>
-          <w:p>
-            <w:pPr>
-              <w:pStyle w:val="af2"/>
-              <w:widowControl w:val="0"/>
-              <w:numPr>
-                <w:ilvl w:val="0"/>
-                <w:numId w:val="3"/>
-              </w:numPr>
-              <w:autoSpaceDE w:val="0"/>
-              <w:autoSpaceDN w:val="0"/>
-              <w:spacing w:after="0" w:line="240" w:lineRule="auto"/>
-              <w:rPr>
-                <w:rFonts w:eastAsia="Times New Roman" w:cs="Times New Roman"/>
-                <w:color w:val="000000"/>
-                <w:szCs w:val="24"/>
-                <w:lang w:eastAsia="ru-RU"/>
-              </w:rPr>
-            </w:pPr>
-            <w:r>
-              <w:rPr>
-                <w:rFonts w:eastAsia="Times New Roman" w:cs="Times New Roman"/>
-                <w:color w:val="000000"/>
-                <w:szCs w:val="24"/>
-                <w:lang w:eastAsia="ru-RU"/>
-              </w:rPr>
-              <w:t>Развертывание и управление задачами в контейнерах.</w:t>
-            </w:r>
-          </w:p>
-          <w:p>
-            <w:pPr>
-              <w:pStyle w:val="af2"/>
-              <w:widowControl w:val="0"/>
-              <w:numPr>
-                <w:ilvl w:val="0"/>
-                <w:numId w:val="3"/>
-              </w:numPr>
-              <w:autoSpaceDE w:val="0"/>
-              <w:autoSpaceDN w:val="0"/>
-              <w:spacing w:after="0" w:line="240" w:lineRule="auto"/>
-              <w:rPr>
-                <w:rFonts w:eastAsia="Times New Roman" w:cs="Times New Roman"/>
-                <w:color w:val="000000"/>
-                <w:szCs w:val="24"/>
-                <w:lang w:eastAsia="ru-RU"/>
-              </w:rPr>
-            </w:pPr>
-            <w:r>
-              <w:rPr>
-                <w:rFonts w:eastAsia="Times New Roman" w:cs="Times New Roman"/>
-                <w:color w:val="000000"/>
-                <w:szCs w:val="24"/>
-                <w:lang w:eastAsia="ru-RU"/>
-              </w:rPr>
-              <w:t>Настройка выполнения задач по расписанию, на webhook-событию, ручным запуском.</w:t>
-            </w:r>
-          </w:p>
-          <w:p>
-            <w:pPr>
-              <w:pStyle w:val="af2"/>
-              <w:widowControl w:val="0"/>
-              <w:numPr>
-                <w:ilvl w:val="0"/>
-                <w:numId w:val="3"/>
-              </w:numPr>
-              <w:autoSpaceDE w:val="0"/>
-              <w:autoSpaceDN w:val="0"/>
-              <w:spacing w:after="0" w:line="240" w:lineRule="auto"/>
-              <w:rPr>
-                <w:rFonts w:eastAsia="Times New Roman" w:cs="Times New Roman"/>
-                <w:color w:val="000000"/>
-                <w:szCs w:val="24"/>
-                <w:lang w:eastAsia="ru-RU"/>
-              </w:rPr>
-            </w:pPr>
-            <w:r>
-              <w:rPr>
-                <w:rFonts w:eastAsia="Times New Roman" w:cs="Times New Roman"/>
-                <w:color w:val="000000"/>
-                <w:szCs w:val="24"/>
-                <w:lang w:eastAsia="ru-RU"/>
-              </w:rPr>
-              <w:t xml:space="preserve">Мониторинг выполнения задач в реальном времени.  </w:t>
-            </w:r>
-          </w:p>
           <w:p>
             <w:pPr>
               <w:pStyle w:val="af2"/>
@@ -1848,6 +1627,226 @@
                 <w:rFonts w:eastAsia="Times New Roman" w:cs="Times New Roman"/>
                 <w:color w:val="000000"/>
                 <w:szCs w:val="24"/>
+                <w:lang w:eastAsia="ru-RU"/>
+              </w:rPr>
+            </w:pPr>
+            <w:r>
+              <w:rPr>
+                <w:rFonts w:eastAsia="Times New Roman" w:cs="Times New Roman"/>
+                <w:color w:val="000000"/>
+                <w:szCs w:val="24"/>
+                <w:lang w:eastAsia="ru-RU"/>
+              </w:rPr>
+              <w:t>Регистрация и авторизация пользователей.</w:t>
+            </w:r>
+          </w:p>
+          <w:p>
+            <w:pPr>
+              <w:pStyle w:val="af2"/>
+              <w:numPr>
+                <w:ilvl w:val="0"/>
+                <w:numId w:val="3"/>
+              </w:numPr>
+              <w:spacing w:line="240" w:lineRule="auto"/>
+              <w:rPr>
+                <w:rFonts w:eastAsia="Times New Roman" w:cs="Times New Roman"/>
+                <w:color w:val="000000"/>
+                <w:szCs w:val="24"/>
+                <w:lang w:eastAsia="ru-RU"/>
+              </w:rPr>
+            </w:pPr>
+            <w:r>
+              <w:rPr>
+                <w:rFonts w:eastAsia="Times New Roman" w:cs="Times New Roman"/>
+                <w:color w:val="000000"/>
+                <w:szCs w:val="24"/>
+                <w:lang w:eastAsia="ru-RU"/>
+              </w:rPr>
+              <w:t xml:space="preserve">Предоставление </w:t>
+            </w:r>
+            <w:r>
+              <w:rPr>
+                <w:rFonts w:eastAsia="Times New Roman" w:cs="Times New Roman"/>
+                <w:color w:val="000000"/>
+                <w:szCs w:val="24"/>
+                <w:lang w:eastAsia="ru-RU"/>
+              </w:rPr>
+              <w:t>функционала</w:t>
+            </w:r>
+            <w:r>
+              <w:rPr>
+                <w:rFonts w:eastAsia="Times New Roman" w:cs="Times New Roman"/>
+                <w:color w:val="000000"/>
+                <w:szCs w:val="24"/>
+                <w:lang w:eastAsia="ru-RU"/>
+              </w:rPr>
+              <w:t xml:space="preserve"> создания групп.</w:t>
+            </w:r>
+          </w:p>
+          <w:p>
+            <w:pPr>
+              <w:pStyle w:val="af2"/>
+              <w:numPr>
+                <w:ilvl w:val="0"/>
+                <w:numId w:val="3"/>
+              </w:numPr>
+              <w:spacing w:line="240" w:lineRule="auto"/>
+              <w:rPr>
+                <w:rFonts w:eastAsia="Times New Roman" w:cs="Times New Roman"/>
+                <w:color w:val="000000"/>
+                <w:szCs w:val="24"/>
+                <w:lang w:val="ru-RU" w:eastAsia="ru-RU"/>
+              </w:rPr>
+            </w:pPr>
+            <w:r>
+              <w:rPr>
+                <w:rFonts w:eastAsia="Times New Roman" w:cs="Times New Roman"/>
+                <w:color w:val="000000"/>
+                <w:szCs w:val="24"/>
+                <w:lang w:val="ru-RU" w:eastAsia="ru-RU"/>
+              </w:rPr>
+              <w:t>Предоставление функционала</w:t>
+            </w:r>
+            <w:r>
+              <w:rPr>
+                <w:rFonts w:eastAsia="Times New Roman" w:cs="Times New Roman"/>
+                <w:color w:val="000000"/>
+                <w:szCs w:val="24"/>
+                <w:lang w:val="ru-RU" w:eastAsia="ru-RU"/>
+              </w:rPr>
+              <w:t xml:space="preserve"> создания кодов приглашения в группу.</w:t>
+            </w:r>
+          </w:p>
+          <w:p>
+            <w:pPr>
+              <w:pStyle w:val="af2"/>
+              <w:numPr>
+                <w:ilvl w:val="0"/>
+                <w:numId w:val="3"/>
+              </w:numPr>
+              <w:spacing w:line="240" w:lineRule="auto"/>
+              <w:rPr>
+                <w:rFonts w:eastAsia="Times New Roman" w:cs="Times New Roman"/>
+                <w:color w:val="000000"/>
+                <w:szCs w:val="24"/>
+                <w:lang w:val="ru-RU" w:eastAsia="ru-RU"/>
+              </w:rPr>
+            </w:pPr>
+            <w:r>
+              <w:rPr>
+                <w:rFonts w:eastAsia="Times New Roman" w:cs="Times New Roman"/>
+                <w:color w:val="000000"/>
+                <w:szCs w:val="24"/>
+                <w:lang w:val="ru-RU" w:eastAsia="ru-RU"/>
+              </w:rPr>
+              <w:t>Предоставление управления правами членов групп / доступом к запущенным задачам.</w:t>
+            </w:r>
+          </w:p>
+          <w:p>
+            <w:pPr>
+              <w:pStyle w:val="af2"/>
+              <w:numPr>
+                <w:ilvl w:val="0"/>
+                <w:numId w:val="3"/>
+              </w:numPr>
+              <w:spacing w:line="240" w:lineRule="auto"/>
+              <w:rPr>
+                <w:rFonts w:eastAsia="Times New Roman" w:cs="Times New Roman"/>
+                <w:color w:val="000000"/>
+                <w:szCs w:val="24"/>
+                <w:lang w:val="ru-RU" w:eastAsia="ru-RU"/>
+              </w:rPr>
+            </w:pPr>
+            <w:r>
+              <w:rPr>
+                <w:rFonts w:eastAsia="Times New Roman" w:cs="Times New Roman"/>
+                <w:color w:val="000000"/>
+                <w:szCs w:val="24"/>
+                <w:lang w:val="ru-RU" w:eastAsia="ru-RU"/>
+              </w:rPr>
+              <w:t>Развертывание и управление задачами в контейнерах.</w:t>
+            </w:r>
+          </w:p>
+          <w:p>
+            <w:pPr>
+              <w:pStyle w:val="af2"/>
+              <w:numPr>
+                <w:ilvl w:val="0"/>
+                <w:numId w:val="3"/>
+              </w:numPr>
+              <w:spacing w:line="240" w:lineRule="auto"/>
+              <w:rPr>
+                <w:rFonts w:eastAsia="Times New Roman" w:cs="Times New Roman"/>
+                <w:color w:val="000000"/>
+                <w:szCs w:val="24"/>
+                <w:lang w:val="ru-RU" w:eastAsia="ru-RU"/>
+              </w:rPr>
+            </w:pPr>
+            <w:r>
+              <w:rPr>
+                <w:rFonts w:eastAsia="Times New Roman" w:cs="Times New Roman"/>
+                <w:color w:val="000000"/>
+                <w:szCs w:val="24"/>
+                <w:lang w:val="ru-RU" w:eastAsia="ru-RU"/>
+              </w:rPr>
+              <w:t xml:space="preserve">Настройка выполнения задач по расписанию, на </w:t>
+            </w:r>
+            <w:r>
+              <w:rPr>
+                <w:rFonts w:eastAsia="Times New Roman" w:cs="Times New Roman"/>
+                <w:color w:val="000000"/>
+                <w:szCs w:val="24"/>
+                <w:lang w:eastAsia="ru-RU"/>
+              </w:rPr>
+              <w:t>webhook</w:t>
+            </w:r>
+            <w:r>
+              <w:rPr>
+                <w:rFonts w:eastAsia="Times New Roman" w:cs="Times New Roman"/>
+                <w:color w:val="000000"/>
+                <w:szCs w:val="24"/>
+                <w:lang w:val="ru-RU" w:eastAsia="ru-RU"/>
+              </w:rPr>
+              <w:t>-событию, ручным запуском.</w:t>
+            </w:r>
+          </w:p>
+          <w:p>
+            <w:pPr>
+              <w:pStyle w:val="af2"/>
+              <w:numPr>
+                <w:ilvl w:val="0"/>
+                <w:numId w:val="3"/>
+              </w:numPr>
+              <w:spacing w:line="240" w:lineRule="auto"/>
+              <w:rPr>
+                <w:rFonts w:eastAsia="Times New Roman" w:cs="Times New Roman"/>
+                <w:color w:val="000000"/>
+                <w:szCs w:val="24"/>
+                <w:lang w:val="ru-RU" w:eastAsia="ru-RU"/>
+              </w:rPr>
+            </w:pPr>
+            <w:r>
+              <w:rPr>
+                <w:rFonts w:eastAsia="Times New Roman" w:cs="Times New Roman"/>
+                <w:color w:val="000000"/>
+                <w:szCs w:val="24"/>
+                <w:lang w:val="ru-RU" w:eastAsia="ru-RU"/>
+              </w:rPr>
+              <w:t xml:space="preserve">Мониторинг выполнения задач в реальном времени.  </w:t>
+            </w:r>
+          </w:p>
+          <w:p>
+            <w:pPr>
+              <w:pStyle w:val="af2"/>
+              <w:numPr>
+                <w:ilvl w:val="0"/>
+                <w:numId w:val="3"/>
+              </w:numPr>
+              <w:spacing w:line="240" w:lineRule="auto"/>
+              <w:rPr>
+                <w:rFonts w:eastAsia="Times New Roman" w:cs="Times New Roman"/>
+                <w:color w:val="000000"/>
+                <w:szCs w:val="24"/>
                 <w:lang w:val="ru-RU" w:eastAsia="ru-RU"/>
               </w:rPr>
             </w:pPr>
@@ -1974,30 +1973,24 @@
           </w:tcPr>
           <w:p>
             <w:pPr>
-              <w:widowControl w:val="0"/>
               <w:tabs>
                 <w:tab w:val="left" w:pos="285"/>
               </w:tabs>
-              <w:autoSpaceDE w:val="0"/>
-              <w:autoSpaceDN w:val="0"/>
-              <w:spacing w:before="10" w:after="0" w:line="240" w:lineRule="auto"/>
+              <w:spacing w:before="10" w:line="240" w:lineRule="auto"/>
               <w:ind w:left="144" w:right="476"/>
               <w:rPr>
                 <w:color w:val="000000" w:themeColor="text1"/>
-                <w:lang w:val="en-US"/>
               </w:rPr>
             </w:pPr>
             <w:r>
               <w:rPr>
                 <w:color w:val="000000" w:themeColor="text1"/>
-                <w:lang w:val="en-US"/>
               </w:rPr>
               <w:t>Java 21, Kotlin, Spring, Keycloak, Postgres</w:t>
             </w:r>
             <w:r>
               <w:rPr>
                 <w:color w:val="000000" w:themeColor="text1"/>
-                <w:lang w:val="en-US"/>
               </w:rPr>
               <w:t>,</w:t>
             </w:r>
@@ -2188,14 +2181,11 @@
           <w:p>
             <w:pPr>
               <w:pStyle w:val="af2"/>
-              <w:widowControl w:val="0"/>
               <w:numPr>
                 <w:ilvl w:val="0"/>
                 <w:numId w:val="4"/>
               </w:numPr>
-              <w:autoSpaceDE w:val="0"/>
-              <w:autoSpaceDN w:val="0"/>
-              <w:spacing w:before="10" w:after="0" w:line="240" w:lineRule="auto"/>
+              <w:spacing w:before="10" w:line="240" w:lineRule="auto"/>
               <w:ind w:right="476"/>
               <w:rPr>
                 <w:rFonts w:eastAsia="Times New Roman" w:cs="Times New Roman"/>
@@ -2212,267 +2202,6 @@
                 <w:lang w:eastAsia="ru-RU"/>
               </w:rPr>
               <w:t>Провести анализ предметной области.</w:t>
-            </w:r>
-          </w:p>
-          <w:p>
-            <w:pPr>
-              <w:pStyle w:val="af2"/>
-              <w:widowControl w:val="0"/>
-              <w:numPr>
-                <w:ilvl w:val="0"/>
-                <w:numId w:val="4"/>
-              </w:numPr>
-              <w:autoSpaceDE w:val="0"/>
-              <w:autoSpaceDN w:val="0"/>
-              <w:spacing w:before="10" w:after="0" w:line="240" w:lineRule="auto"/>
-              <w:ind w:right="476"/>
-              <w:rPr>
-                <w:rFonts w:eastAsia="Times New Roman" w:cs="Times New Roman"/>
-                <w:color w:val="000000"/>
-                <w:szCs w:val="24"/>
-                <w:lang w:eastAsia="ru-RU"/>
-              </w:rPr>
-            </w:pPr>
-            <w:r>
-              <w:rPr>
-                <w:rFonts w:eastAsia="Times New Roman" w:cs="Times New Roman"/>
-                <w:color w:val="000000"/>
-                <w:szCs w:val="24"/>
-                <w:lang w:eastAsia="ru-RU"/>
-              </w:rPr>
-              <w:t>Сравнить существующие аналогичные решения.</w:t>
-            </w:r>
-          </w:p>
-          <w:p>
-            <w:pPr>
-              <w:pStyle w:val="af2"/>
-              <w:widowControl w:val="0"/>
-              <w:numPr>
-                <w:ilvl w:val="0"/>
-                <w:numId w:val="4"/>
-              </w:numPr>
-              <w:autoSpaceDE w:val="0"/>
-              <w:autoSpaceDN w:val="0"/>
-              <w:spacing w:before="10" w:after="0" w:line="240" w:lineRule="auto"/>
-              <w:ind w:right="476"/>
-              <w:rPr>
-                <w:rFonts w:eastAsia="Times New Roman" w:cs="Times New Roman"/>
-                <w:color w:val="000000"/>
-                <w:szCs w:val="24"/>
-                <w:lang w:eastAsia="ru-RU"/>
-              </w:rPr>
-            </w:pPr>
-            <w:r>
-              <w:rPr>
-                <w:rFonts w:eastAsia="Times New Roman" w:cs="Times New Roman"/>
-                <w:color w:val="000000"/>
-                <w:szCs w:val="24"/>
-                <w:lang w:eastAsia="ru-RU"/>
-              </w:rPr>
-              <w:t>Провести анализ целевой аудитории веб-приложения.</w:t>
-            </w:r>
-          </w:p>
-          <w:p>
-            <w:pPr>
-              <w:pStyle w:val="af2"/>
-              <w:widowControl w:val="0"/>
-              <w:numPr>
-                <w:ilvl w:val="0"/>
-                <w:numId w:val="4"/>
-              </w:numPr>
-              <w:autoSpaceDE w:val="0"/>
-              <w:autoSpaceDN w:val="0"/>
-              <w:spacing w:before="10" w:after="0" w:line="240" w:lineRule="auto"/>
-              <w:ind w:right="476"/>
-              <w:rPr>
-                <w:rFonts w:eastAsia="Times New Roman" w:cs="Times New Roman"/>
-                <w:color w:val="000000"/>
-                <w:szCs w:val="24"/>
-                <w:lang w:eastAsia="ru-RU"/>
-              </w:rPr>
-            </w:pPr>
-            <w:r>
-              <w:rPr>
-                <w:rFonts w:eastAsia="Times New Roman" w:cs="Times New Roman"/>
-                <w:color w:val="000000"/>
-                <w:szCs w:val="24"/>
-                <w:lang w:eastAsia="ru-RU"/>
-              </w:rPr>
-              <w:t>Определить функциональные требования к веб-приложению.</w:t>
-            </w:r>
-          </w:p>
-          <w:p>
-            <w:pPr>
-              <w:pStyle w:val="af2"/>
-              <w:widowControl w:val="0"/>
-              <w:numPr>
-                <w:ilvl w:val="0"/>
-                <w:numId w:val="4"/>
-              </w:numPr>
-              <w:autoSpaceDE w:val="0"/>
-              <w:autoSpaceDN w:val="0"/>
-              <w:spacing w:before="10" w:after="0" w:line="240" w:lineRule="auto"/>
-              <w:ind w:right="476"/>
-              <w:rPr>
-                <w:rFonts w:eastAsia="Times New Roman" w:cs="Times New Roman"/>
-                <w:color w:val="000000"/>
-                <w:szCs w:val="24"/>
-                <w:lang w:eastAsia="ru-RU"/>
-              </w:rPr>
-            </w:pPr>
-            <w:r>
-              <w:rPr>
-                <w:rFonts w:eastAsia="Times New Roman" w:cs="Times New Roman"/>
-                <w:color w:val="000000"/>
-                <w:szCs w:val="24"/>
-                <w:lang w:eastAsia="ru-RU"/>
-              </w:rPr>
-              <w:t>Разработать пользовательские сценарии.</w:t>
-            </w:r>
-          </w:p>
-          <w:p>
-            <w:pPr>
-              <w:pStyle w:val="af2"/>
-              <w:widowControl w:val="0"/>
-              <w:numPr>
-                <w:ilvl w:val="0"/>
-                <w:numId w:val="4"/>
-              </w:numPr>
-              <w:autoSpaceDE w:val="0"/>
-              <w:autoSpaceDN w:val="0"/>
-              <w:spacing w:before="10" w:after="0" w:line="240" w:lineRule="auto"/>
-              <w:ind w:right="476"/>
-              <w:rPr>
-                <w:rFonts w:eastAsia="Times New Roman" w:cs="Times New Roman"/>
-                <w:color w:val="000000"/>
-                <w:szCs w:val="24"/>
-                <w:lang w:eastAsia="ru-RU"/>
-              </w:rPr>
-            </w:pPr>
-            <w:r>
-              <w:rPr>
-                <w:rFonts w:eastAsia="Times New Roman" w:cs="Times New Roman"/>
-                <w:color w:val="000000"/>
-                <w:szCs w:val="24"/>
-                <w:lang w:eastAsia="ru-RU"/>
-              </w:rPr>
-              <w:t>Спроектировать архитектуру веб-приложения.</w:t>
-            </w:r>
-          </w:p>
-          <w:p>
-            <w:pPr>
-              <w:pStyle w:val="af2"/>
-              <w:widowControl w:val="0"/>
-              <w:numPr>
-                <w:ilvl w:val="0"/>
-                <w:numId w:val="4"/>
-              </w:numPr>
-              <w:autoSpaceDE w:val="0"/>
-              <w:autoSpaceDN w:val="0"/>
-              <w:spacing w:before="10" w:after="0" w:line="240" w:lineRule="auto"/>
-              <w:ind w:right="476"/>
-              <w:rPr>
-                <w:rFonts w:eastAsia="Times New Roman" w:cs="Times New Roman"/>
-                <w:color w:val="000000"/>
-                <w:szCs w:val="24"/>
-                <w:lang w:eastAsia="ru-RU"/>
-              </w:rPr>
-            </w:pPr>
-            <w:r>
-              <w:rPr>
-                <w:rFonts w:eastAsia="Times New Roman" w:cs="Times New Roman"/>
-                <w:color w:val="000000"/>
-                <w:szCs w:val="24"/>
-                <w:lang w:eastAsia="ru-RU"/>
-              </w:rPr>
-              <w:t>Разработать дизайн-макеты страниц и компонентов веб-приложения.</w:t>
-            </w:r>
-          </w:p>
-          <w:p>
-            <w:pPr>
-              <w:pStyle w:val="af2"/>
-              <w:widowControl w:val="0"/>
-              <w:numPr>
-                <w:ilvl w:val="0"/>
-                <w:numId w:val="4"/>
-              </w:numPr>
-              <w:autoSpaceDE w:val="0"/>
-              <w:autoSpaceDN w:val="0"/>
-              <w:spacing w:before="10" w:after="0" w:line="240" w:lineRule="auto"/>
-              <w:ind w:right="476"/>
-              <w:rPr>
-                <w:rFonts w:eastAsia="Times New Roman" w:cs="Times New Roman"/>
-                <w:color w:val="000000"/>
-                <w:szCs w:val="24"/>
-                <w:lang w:eastAsia="ru-RU"/>
-              </w:rPr>
-            </w:pPr>
-            <w:r>
-              <w:rPr>
-                <w:rFonts w:eastAsia="Times New Roman" w:cs="Times New Roman"/>
-                <w:color w:val="000000"/>
-                <w:szCs w:val="24"/>
-                <w:lang w:eastAsia="ru-RU"/>
-              </w:rPr>
-              <w:t>Спроектировать схему базы данных.</w:t>
-            </w:r>
-          </w:p>
-          <w:p>
-            <w:pPr>
-              <w:pStyle w:val="af2"/>
-              <w:widowControl w:val="0"/>
-              <w:numPr>
-                <w:ilvl w:val="0"/>
-                <w:numId w:val="4"/>
-              </w:numPr>
-              <w:autoSpaceDE w:val="0"/>
-              <w:autoSpaceDN w:val="0"/>
-              <w:spacing w:before="10" w:after="0" w:line="240" w:lineRule="auto"/>
-              <w:ind w:right="476"/>
-              <w:rPr>
-                <w:rFonts w:eastAsia="Times New Roman" w:cs="Times New Roman"/>
-                <w:color w:val="000000"/>
-                <w:szCs w:val="24"/>
-                <w:lang w:eastAsia="ru-RU"/>
-              </w:rPr>
-            </w:pPr>
-            <w:r>
-              <w:rPr>
-                <w:rFonts w:eastAsia="Times New Roman" w:cs="Times New Roman"/>
-                <w:color w:val="000000"/>
-                <w:szCs w:val="24"/>
-                <w:lang w:eastAsia="ru-RU"/>
-              </w:rPr>
-              <w:t>Разработать серверную часть веб-приложения.</w:t>
-            </w:r>
-          </w:p>
-          <w:p>
-            <w:pPr>
-              <w:pStyle w:val="af2"/>
-              <w:widowControl w:val="0"/>
-              <w:numPr>
-                <w:ilvl w:val="0"/>
-                <w:numId w:val="4"/>
-              </w:numPr>
-              <w:autoSpaceDE w:val="0"/>
-              <w:autoSpaceDN w:val="0"/>
-              <w:spacing w:before="10" w:after="0" w:line="240" w:lineRule="auto"/>
-              <w:ind w:right="476"/>
-              <w:rPr>
-                <w:rFonts w:eastAsia="Times New Roman" w:cs="Times New Roman"/>
-                <w:color w:val="000000"/>
-                <w:szCs w:val="24"/>
-                <w:lang w:eastAsia="ru-RU"/>
-              </w:rPr>
-            </w:pPr>
-            <w:r>
-              <w:rPr>
-                <w:rFonts w:eastAsia="Times New Roman" w:cs="Times New Roman"/>
-                <w:color w:val="000000"/>
-                <w:szCs w:val="24"/>
-                <w:lang w:eastAsia="ru-RU"/>
-              </w:rPr>
-              <w:t>Разработать клиентскую часть веб-приложения.</w:t>
             </w:r>
           </w:p>
           <w:p>
@@ -2488,6 +2217,362 @@
                 <w:rFonts w:eastAsia="Times New Roman" w:cs="Times New Roman"/>
                 <w:color w:val="000000"/>
                 <w:szCs w:val="24"/>
+                <w:lang w:eastAsia="ru-RU"/>
+              </w:rPr>
+            </w:pPr>
+            <w:r>
+              <w:rPr>
+                <w:rFonts w:eastAsia="Times New Roman" w:cs="Times New Roman"/>
+                <w:color w:val="000000"/>
+                <w:szCs w:val="24"/>
+                <w:lang w:eastAsia="ru-RU"/>
+              </w:rPr>
+              <w:t>Сравнить существующие аналогичные решения.</w:t>
+            </w:r>
+          </w:p>
+          <w:p>
+            <w:pPr>
+              <w:pStyle w:val="af2"/>
+              <w:numPr>
+                <w:ilvl w:val="0"/>
+                <w:numId w:val="4"/>
+              </w:numPr>
+              <w:spacing w:before="10" w:line="240" w:lineRule="auto"/>
+              <w:ind w:right="476"/>
+              <w:rPr>
+                <w:rFonts w:eastAsia="Times New Roman" w:cs="Times New Roman"/>
+                <w:color w:val="000000"/>
+                <w:szCs w:val="24"/>
+                <w:lang w:val="ru-RU" w:eastAsia="ru-RU"/>
+              </w:rPr>
+            </w:pPr>
+            <w:r>
+              <w:rPr>
+                <w:rFonts w:eastAsia="Times New Roman" w:cs="Times New Roman"/>
+                <w:color w:val="000000"/>
+                <w:szCs w:val="24"/>
+                <w:lang w:val="ru-RU" w:eastAsia="ru-RU"/>
+              </w:rPr>
+              <w:t>Провести анализ целевой аудитории веб-приложения.</w:t>
+            </w:r>
+          </w:p>
+          <w:p>
+            <w:pPr>
+              <w:pStyle w:val="af2"/>
+              <w:numPr>
+                <w:ilvl w:val="0"/>
+                <w:numId w:val="4"/>
+              </w:numPr>
+              <w:spacing w:before="10" w:line="240" w:lineRule="auto"/>
+              <w:ind w:right="476"/>
+              <w:rPr>
+                <w:rFonts w:eastAsia="Times New Roman" w:cs="Times New Roman"/>
+                <w:color w:val="000000"/>
+                <w:szCs w:val="24"/>
+                <w:lang w:val="ru-RU" w:eastAsia="ru-RU"/>
+              </w:rPr>
+            </w:pPr>
+            <w:r>
+              <w:rPr>
+                <w:rFonts w:eastAsia="Times New Roman" w:cs="Times New Roman"/>
+                <w:color w:val="000000"/>
+                <w:szCs w:val="24"/>
+                <w:lang w:val="ru-RU" w:eastAsia="ru-RU"/>
+              </w:rPr>
+              <w:t>Определить функциональные требования к веб-приложению.</w:t>
+            </w:r>
+          </w:p>
+          <w:p>
+            <w:pPr>
+              <w:pStyle w:val="af2"/>
+              <w:numPr>
+                <w:ilvl w:val="0"/>
+                <w:numId w:val="4"/>
+              </w:numPr>
+              <w:spacing w:before="10" w:line="240" w:lineRule="auto"/>
+              <w:ind w:right="476"/>
+              <w:rPr>
+                <w:rFonts w:eastAsia="Times New Roman" w:cs="Times New Roman"/>
+                <w:color w:val="000000"/>
+                <w:szCs w:val="24"/>
+                <w:lang w:eastAsia="ru-RU"/>
+              </w:rPr>
+            </w:pPr>
+            <w:proofErr w:type="spellStart"/>
+            <w:r>
+              <w:rPr>
+                <w:rFonts w:eastAsia="Times New Roman" w:cs="Times New Roman"/>
+                <w:color w:val="000000"/>
+                <w:szCs w:val="24"/>
+                <w:lang w:eastAsia="ru-RU"/>
+              </w:rPr>
+              <w:t>Разработать</w:t>
+            </w:r>
+            <w:proofErr w:type="spellEnd"/>
+            <w:r>
+              <w:rPr>
+                <w:rFonts w:eastAsia="Times New Roman" w:cs="Times New Roman"/>
+                <w:color w:val="000000"/>
+                <w:szCs w:val="24"/>
+                <w:lang w:eastAsia="ru-RU"/>
+              </w:rPr>
+              <w:t xml:space="preserve"> </w:t>
+            </w:r>
+            <w:proofErr w:type="spellStart"/>
+            <w:r>
+              <w:rPr>
+                <w:rFonts w:eastAsia="Times New Roman" w:cs="Times New Roman"/>
+                <w:color w:val="000000"/>
+                <w:szCs w:val="24"/>
+                <w:lang w:eastAsia="ru-RU"/>
+              </w:rPr>
+              <w:t>пользовательские</w:t>
+            </w:r>
+            <w:proofErr w:type="spellEnd"/>
+            <w:r>
+              <w:rPr>
+                <w:rFonts w:eastAsia="Times New Roman" w:cs="Times New Roman"/>
+                <w:color w:val="000000"/>
+                <w:szCs w:val="24"/>
+                <w:lang w:eastAsia="ru-RU"/>
+              </w:rPr>
+              <w:t xml:space="preserve"> </w:t>
+            </w:r>
+            <w:proofErr w:type="spellStart"/>
+            <w:r>
+              <w:rPr>
+                <w:rFonts w:eastAsia="Times New Roman" w:cs="Times New Roman"/>
+                <w:color w:val="000000"/>
+                <w:szCs w:val="24"/>
+                <w:lang w:eastAsia="ru-RU"/>
+              </w:rPr>
+              <w:t>сценарии</w:t>
+            </w:r>
+            <w:proofErr w:type="spellEnd"/>
+            <w:r>
+              <w:rPr>
+                <w:rFonts w:eastAsia="Times New Roman" w:cs="Times New Roman"/>
+                <w:color w:val="000000"/>
+                <w:szCs w:val="24"/>
+                <w:lang w:eastAsia="ru-RU"/>
+              </w:rPr>
+              <w:t>.</w:t>
+            </w:r>
+          </w:p>
+          <w:p>
+            <w:pPr>
+              <w:pStyle w:val="af2"/>
+              <w:numPr>
+                <w:ilvl w:val="0"/>
+                <w:numId w:val="4"/>
+              </w:numPr>
+              <w:spacing w:before="10" w:line="240" w:lineRule="auto"/>
+              <w:ind w:right="476"/>
+              <w:rPr>
+                <w:rFonts w:eastAsia="Times New Roman" w:cs="Times New Roman"/>
+                <w:color w:val="000000"/>
+                <w:szCs w:val="24"/>
+                <w:lang w:eastAsia="ru-RU"/>
+              </w:rPr>
+            </w:pPr>
+            <w:r>
+              <w:rPr>
+                <w:rFonts w:eastAsia="Times New Roman" w:cs="Times New Roman"/>
+                <w:color w:val="000000"/>
+                <w:szCs w:val="24"/>
+                <w:lang w:eastAsia="ru-RU"/>
+              </w:rPr>
+              <w:t>Спроектировать архитектуру веб-приложения.</w:t>
+            </w:r>
+          </w:p>
+          <w:p>
+            <w:pPr>
+              <w:pStyle w:val="af2"/>
+              <w:numPr>
+                <w:ilvl w:val="0"/>
+                <w:numId w:val="4"/>
+              </w:numPr>
+              <w:spacing w:before="10" w:line="240" w:lineRule="auto"/>
+              <w:ind w:right="476"/>
+              <w:rPr>
+                <w:rFonts w:eastAsia="Times New Roman" w:cs="Times New Roman"/>
+                <w:color w:val="000000"/>
+                <w:szCs w:val="24"/>
+                <w:lang w:val="ru-RU" w:eastAsia="ru-RU"/>
+              </w:rPr>
+            </w:pPr>
+            <w:r>
+              <w:rPr>
+                <w:rFonts w:eastAsia="Times New Roman" w:cs="Times New Roman"/>
+                <w:color w:val="000000"/>
+                <w:szCs w:val="24"/>
+                <w:lang w:val="ru-RU" w:eastAsia="ru-RU"/>
+              </w:rPr>
+              <w:t>Разработать дизайн-макеты страниц и компонентов веб-приложения.</w:t>
+            </w:r>
+          </w:p>
+          <w:p>
+            <w:pPr>
+              <w:pStyle w:val="af2"/>
+              <w:numPr>
+                <w:ilvl w:val="0"/>
+                <w:numId w:val="4"/>
+              </w:numPr>
+              <w:spacing w:before="10" w:line="240" w:lineRule="auto"/>
+              <w:ind w:right="476"/>
+              <w:rPr>
+                <w:rFonts w:eastAsia="Times New Roman" w:cs="Times New Roman"/>
+                <w:color w:val="000000"/>
+                <w:szCs w:val="24"/>
+                <w:lang w:eastAsia="ru-RU"/>
+              </w:rPr>
+            </w:pPr>
+            <w:proofErr w:type="spellStart"/>
+            <w:r>
+              <w:rPr>
+                <w:rFonts w:eastAsia="Times New Roman" w:cs="Times New Roman"/>
+                <w:color w:val="000000"/>
+                <w:szCs w:val="24"/>
+                <w:lang w:eastAsia="ru-RU"/>
+              </w:rPr>
+              <w:t>Спроектировать</w:t>
+            </w:r>
+            <w:proofErr w:type="spellEnd"/>
+            <w:r>
+              <w:rPr>
+                <w:rFonts w:eastAsia="Times New Roman" w:cs="Times New Roman"/>
+                <w:color w:val="000000"/>
+                <w:szCs w:val="24"/>
+                <w:lang w:eastAsia="ru-RU"/>
+              </w:rPr>
+              <w:t xml:space="preserve"> </w:t>
+            </w:r>
+            <w:proofErr w:type="spellStart"/>
+            <w:r>
+              <w:rPr>
+                <w:rFonts w:eastAsia="Times New Roman" w:cs="Times New Roman"/>
+                <w:color w:val="000000"/>
+                <w:szCs w:val="24"/>
+                <w:lang w:eastAsia="ru-RU"/>
+              </w:rPr>
+              <w:t>схему</w:t>
+            </w:r>
+            <w:proofErr w:type="spellEnd"/>
+            <w:r>
+              <w:rPr>
+                <w:rFonts w:eastAsia="Times New Roman" w:cs="Times New Roman"/>
+                <w:color w:val="000000"/>
+                <w:szCs w:val="24"/>
+                <w:lang w:eastAsia="ru-RU"/>
+              </w:rPr>
+              <w:t xml:space="preserve"> </w:t>
+            </w:r>
+            <w:proofErr w:type="spellStart"/>
+            <w:r>
+              <w:rPr>
+                <w:rFonts w:eastAsia="Times New Roman" w:cs="Times New Roman"/>
+                <w:color w:val="000000"/>
+                <w:szCs w:val="24"/>
+                <w:lang w:eastAsia="ru-RU"/>
+              </w:rPr>
+              <w:t>базы</w:t>
+            </w:r>
+            <w:proofErr w:type="spellEnd"/>
+            <w:r>
+              <w:rPr>
+                <w:rFonts w:eastAsia="Times New Roman" w:cs="Times New Roman"/>
+                <w:color w:val="000000"/>
+                <w:szCs w:val="24"/>
+                <w:lang w:eastAsia="ru-RU"/>
+              </w:rPr>
+              <w:t xml:space="preserve"> </w:t>
+            </w:r>
+            <w:proofErr w:type="spellStart"/>
+            <w:r>
+              <w:rPr>
+                <w:rFonts w:eastAsia="Times New Roman" w:cs="Times New Roman"/>
+                <w:color w:val="000000"/>
+                <w:szCs w:val="24"/>
+                <w:lang w:eastAsia="ru-RU"/>
+              </w:rPr>
+              <w:t>данных</w:t>
+            </w:r>
+            <w:proofErr w:type="spellEnd"/>
+            <w:r>
+              <w:rPr>
+                <w:rFonts w:eastAsia="Times New Roman" w:cs="Times New Roman"/>
+                <w:color w:val="000000"/>
+                <w:szCs w:val="24"/>
+                <w:lang w:eastAsia="ru-RU"/>
+              </w:rPr>
+              <w:t>.</w:t>
+            </w:r>
+          </w:p>
+          <w:p>
+            <w:pPr>
+              <w:pStyle w:val="af2"/>
+              <w:numPr>
+                <w:ilvl w:val="0"/>
+                <w:numId w:val="4"/>
+              </w:numPr>
+              <w:spacing w:before="10" w:line="240" w:lineRule="auto"/>
+              <w:ind w:right="476"/>
+              <w:rPr>
+                <w:rFonts w:eastAsia="Times New Roman" w:cs="Times New Roman"/>
+                <w:color w:val="000000"/>
+                <w:szCs w:val="24"/>
+                <w:lang w:val="ru-RU" w:eastAsia="ru-RU"/>
+              </w:rPr>
+            </w:pPr>
+            <w:r>
+              <w:rPr>
+                <w:rFonts w:eastAsia="Times New Roman" w:cs="Times New Roman"/>
+                <w:color w:val="000000"/>
+                <w:szCs w:val="24"/>
+                <w:lang w:val="ru-RU" w:eastAsia="ru-RU"/>
+              </w:rPr>
+              <w:t>Разработать серверную часть веб-приложения.</w:t>
+            </w:r>
+          </w:p>
+          <w:p>
+            <w:pPr>
+              <w:pStyle w:val="af2"/>
+              <w:numPr>
+                <w:ilvl w:val="0"/>
+                <w:numId w:val="4"/>
+              </w:numPr>
+              <w:spacing w:before="10" w:line="240" w:lineRule="auto"/>
+              <w:ind w:right="476"/>
+              <w:rPr>
+                <w:rFonts w:eastAsia="Times New Roman" w:cs="Times New Roman"/>
+                <w:color w:val="000000"/>
+                <w:szCs w:val="24"/>
+                <w:lang w:val="ru-RU" w:eastAsia="ru-RU"/>
+              </w:rPr>
+            </w:pPr>
+            <w:r>
+              <w:rPr>
+                <w:rFonts w:eastAsia="Times New Roman" w:cs="Times New Roman"/>
+                <w:color w:val="000000"/>
+                <w:szCs w:val="24"/>
+                <w:lang w:val="ru-RU" w:eastAsia="ru-RU"/>
+              </w:rPr>
+              <w:t>Разработать клиентскую часть веб-приложения.</w:t>
+            </w:r>
+          </w:p>
+          <w:p>
+            <w:pPr>
+              <w:pStyle w:val="af2"/>
+              <w:numPr>
+                <w:ilvl w:val="0"/>
+                <w:numId w:val="4"/>
+              </w:numPr>
+              <w:spacing w:before="10" w:line="240" w:lineRule="auto"/>
+              <w:ind w:right="476"/>
+              <w:rPr>
+                <w:rFonts w:eastAsia="Times New Roman" w:cs="Times New Roman"/>
+                <w:color w:val="000000"/>
+                <w:szCs w:val="24"/>
                 <w:lang w:val="ru-RU" w:eastAsia="ru-RU"/>
               </w:rPr>
             </w:pPr>
@@ -2541,38 +2626,6 @@
             <w:tcW w:w="6872" w:type="dxa"/>
             <w:vAlign w:val="center"/>
           </w:tcPr>
-          <w:p>
-            <w:pPr>
-              <w:pStyle w:val="af2"/>
-              <w:widowControl w:val="0"/>
-              <w:numPr>
-                <w:ilvl w:val="0"/>
-                <w:numId w:val="5"/>
-              </w:numPr>
-              <w:tabs>
-                <w:tab w:val="left" w:pos="285"/>
-              </w:tabs>
-              <w:autoSpaceDE w:val="0"/>
-              <w:autoSpaceDN w:val="0"/>
-              <w:spacing w:before="10" w:after="0" w:line="240" w:lineRule="auto"/>
-              <w:ind w:right="476"/>
-              <w:rPr>
-                <w:rFonts w:eastAsia="Times New Roman" w:cs="Times New Roman"/>
-                <w:color w:val="000000"/>
-                <w:szCs w:val="24"/>
-                <w:lang w:eastAsia="ru-RU"/>
-              </w:rPr>
-            </w:pPr>
-            <w:r>
-              <w:rPr>
-                <w:rFonts w:eastAsia="Times New Roman" w:cs="Times New Roman"/>
-                <w:color w:val="000000"/>
-                <w:szCs w:val="24"/>
-                <w:lang w:eastAsia="ru-RU"/>
-              </w:rPr>
-              <w:t>Техническое задание.</w:t>
-            </w:r>
-          </w:p>
           <w:p>
             <w:pPr>
               <w:pStyle w:val="af2"/>
@@ -2589,6 +2642,35 @@
                 <w:rFonts w:eastAsia="Times New Roman" w:cs="Times New Roman"/>
                 <w:color w:val="000000"/>
                 <w:szCs w:val="24"/>
+                <w:lang w:eastAsia="ru-RU"/>
+              </w:rPr>
+            </w:pPr>
+            <w:r>
+              <w:rPr>
+                <w:rFonts w:eastAsia="Times New Roman" w:cs="Times New Roman"/>
+                <w:color w:val="000000"/>
+                <w:szCs w:val="24"/>
+                <w:lang w:eastAsia="ru-RU"/>
+              </w:rPr>
+              <w:t>Техническое задание.</w:t>
+            </w:r>
+          </w:p>
+          <w:p>
+            <w:pPr>
+              <w:pStyle w:val="af2"/>
+              <w:numPr>
+                <w:ilvl w:val="0"/>
+                <w:numId w:val="5"/>
+              </w:numPr>
+              <w:tabs>
+                <w:tab w:val="left" w:pos="285"/>
+              </w:tabs>
+              <w:spacing w:before="10" w:line="240" w:lineRule="auto"/>
+              <w:ind w:right="476"/>
+              <w:rPr>
+                <w:rFonts w:eastAsia="Times New Roman" w:cs="Times New Roman"/>
+                <w:color w:val="000000"/>
+                <w:szCs w:val="24"/>
                 <w:lang w:val="ru-RU" w:eastAsia="ru-RU"/>
               </w:rPr>
             </w:pPr>
@@ -2645,7 +2727,6 @@
           <w:p>
             <w:pPr>
               <w:pStyle w:val="af2"/>
-              <w:widowControl w:val="0"/>
               <w:numPr>
                 <w:ilvl w:val="0"/>
                 <w:numId w:val="6"/>
@@ -2653,9 +2734,7 @@
               <w:tabs>
                 <w:tab w:val="left" w:pos="285"/>
               </w:tabs>
-              <w:autoSpaceDE w:val="0"/>
-              <w:autoSpaceDN w:val="0"/>
-              <w:spacing w:before="10" w:after="0" w:line="240" w:lineRule="auto"/>
+              <w:spacing w:before="10" w:line="240" w:lineRule="auto"/>
               <w:ind w:right="476"/>
               <w:rPr>
                 <w:rFonts w:eastAsia="Times New Roman" w:cs="Times New Roman"/>
@@ -2677,7 +2756,6 @@
           <w:p>
             <w:pPr>
               <w:pStyle w:val="af2"/>
-              <w:widowControl w:val="0"/>
               <w:numPr>
                 <w:ilvl w:val="0"/>
                 <w:numId w:val="6"/>
@@ -2685,9 +2763,7 @@
               <w:tabs>
                 <w:tab w:val="left" w:pos="285"/>
               </w:tabs>
-              <w:autoSpaceDE w:val="0"/>
-              <w:autoSpaceDN w:val="0"/>
-              <w:spacing w:before="10" w:after="0" w:line="240" w:lineRule="auto"/>
+              <w:spacing w:before="10" w:line="240" w:lineRule="auto"/>
               <w:ind w:right="476"/>
               <w:rPr>
                 <w:rFonts w:eastAsia="Times New Roman" w:cs="Times New Roman"/>
@@ -2709,7 +2785,6 @@
           <w:p>
             <w:pPr>
               <w:pStyle w:val="af2"/>
-              <w:widowControl w:val="0"/>
               <w:numPr>
                 <w:ilvl w:val="0"/>
                 <w:numId w:val="6"/>
@@ -2717,15 +2792,13 @@
               <w:tabs>
                 <w:tab w:val="left" w:pos="285"/>
               </w:tabs>
-              <w:autoSpaceDE w:val="0"/>
-              <w:autoSpaceDN w:val="0"/>
-              <w:spacing w:before="10" w:after="0" w:line="240" w:lineRule="auto"/>
+              <w:spacing w:before="10" w:line="240" w:lineRule="auto"/>
               <w:ind w:right="476"/>
               <w:rPr>
                 <w:rFonts w:eastAsia="Times New Roman" w:cs="Times New Roman"/>
                 <w:color w:val="000000" w:themeColor="text1"/>
                 <w:szCs w:val="24"/>
-                <w:lang w:val="en-US" w:eastAsia="ru-RU"/>
+                <w:lang w:eastAsia="ru-RU"/>
               </w:rPr>
             </w:pPr>
             <w:r>
@@ -2735,18 +2808,19 @@
                 <w:szCs w:val="24"/>
                 <w:lang w:eastAsia="ru-RU"/>
               </w:rPr>
-              <w:t>Диаграмма</w:t>
-            </w:r>
+              <w:t xml:space="preserve">Диаграмма IDEF0 AS-IS: 2 </w:t>
+            </w:r>
+            <w:proofErr w:type="spellStart"/>
             <w:r>
               <w:rPr>
                 <w:rFonts w:eastAsia="Times New Roman" w:cs="Times New Roman"/>
                 <w:color w:val="000000" w:themeColor="text1"/>
                 <w:szCs w:val="24"/>
-                <w:lang w:val="en-US" w:eastAsia="ru-RU"/>
-              </w:rPr>
-              <w:t xml:space="preserve"> IDEF0 AS-IS: 2 </w:t>
-            </w:r>
-            <w:proofErr w:type="spellStart"/>
+                <w:lang w:eastAsia="ru-RU"/>
+              </w:rPr>
+              <w:t>экз</w:t>
+            </w:r>
+            <w:proofErr w:type="spellEnd"/>
             <w:r>
               <w:rPr>
                 <w:rFonts w:eastAsia="Times New Roman" w:cs="Times New Roman"/>
@@ -2754,23 +2828,12 @@
                 <w:szCs w:val="24"/>
                 <w:lang w:eastAsia="ru-RU"/>
               </w:rPr>
-              <w:t>экз</w:t>
-            </w:r>
-            <w:proofErr w:type="spellEnd"/>
-            <w:r>
-              <w:rPr>
-                <w:rFonts w:eastAsia="Times New Roman" w:cs="Times New Roman"/>
-                <w:color w:val="000000" w:themeColor="text1"/>
-                <w:szCs w:val="24"/>
-                <w:lang w:val="en-US" w:eastAsia="ru-RU"/>
-              </w:rPr>
               <w:t>.</w:t>
             </w:r>
           </w:p>
           <w:p>
             <w:pPr>
               <w:pStyle w:val="af2"/>
-              <w:widowControl w:val="0"/>
               <w:numPr>
                 <w:ilvl w:val="0"/>
                 <w:numId w:val="6"/>
@@ -2778,15 +2841,13 @@
               <w:tabs>
                 <w:tab w:val="left" w:pos="285"/>
               </w:tabs>
-              <w:autoSpaceDE w:val="0"/>
-              <w:autoSpaceDN w:val="0"/>
-              <w:spacing w:before="10" w:after="0" w:line="240" w:lineRule="auto"/>
+              <w:spacing w:before="10" w:line="240" w:lineRule="auto"/>
               <w:ind w:right="476"/>
               <w:rPr>
                 <w:rFonts w:eastAsia="Times New Roman" w:cs="Times New Roman"/>
                 <w:color w:val="000000" w:themeColor="text1"/>
                 <w:szCs w:val="24"/>
-                <w:lang w:val="en-US" w:eastAsia="ru-RU"/>
+                <w:lang w:eastAsia="ru-RU"/>
               </w:rPr>
             </w:pPr>
             <w:r>
@@ -2796,18 +2857,19 @@
                 <w:szCs w:val="24"/>
                 <w:lang w:eastAsia="ru-RU"/>
               </w:rPr>
-              <w:t>Диаграмма</w:t>
-            </w:r>
+              <w:t xml:space="preserve">Диаграмма IDEF0 TO-BE: 2 </w:t>
+            </w:r>
+            <w:proofErr w:type="spellStart"/>
             <w:r>
               <w:rPr>
                 <w:rFonts w:eastAsia="Times New Roman" w:cs="Times New Roman"/>
                 <w:color w:val="000000" w:themeColor="text1"/>
                 <w:szCs w:val="24"/>
-                <w:lang w:val="en-US" w:eastAsia="ru-RU"/>
-              </w:rPr>
-              <w:t xml:space="preserve"> IDEF0 TO-BE: 2 </w:t>
-            </w:r>
-            <w:proofErr w:type="spellStart"/>
+                <w:lang w:eastAsia="ru-RU"/>
+              </w:rPr>
+              <w:t>экз</w:t>
+            </w:r>
+            <w:proofErr w:type="spellEnd"/>
             <w:r>
               <w:rPr>
                 <w:rFonts w:eastAsia="Times New Roman" w:cs="Times New Roman"/>
@@ -2815,23 +2877,12 @@
                 <w:szCs w:val="24"/>
                 <w:lang w:eastAsia="ru-RU"/>
               </w:rPr>
-              <w:t>экз</w:t>
-            </w:r>
-            <w:proofErr w:type="spellEnd"/>
-            <w:r>
-              <w:rPr>
-                <w:rFonts w:eastAsia="Times New Roman" w:cs="Times New Roman"/>
-                <w:color w:val="000000" w:themeColor="text1"/>
-                <w:szCs w:val="24"/>
-                <w:lang w:val="en-US" w:eastAsia="ru-RU"/>
-              </w:rPr>
               <w:t>.</w:t>
             </w:r>
           </w:p>
           <w:p>
             <w:pPr>
               <w:pStyle w:val="af2"/>
-              <w:widowControl w:val="0"/>
               <w:numPr>
                 <w:ilvl w:val="0"/>
                 <w:numId w:val="6"/>
@@ -2839,9 +2890,7 @@
               <w:tabs>
                 <w:tab w:val="left" w:pos="285"/>
               </w:tabs>
-              <w:autoSpaceDE w:val="0"/>
-              <w:autoSpaceDN w:val="0"/>
-              <w:spacing w:before="10" w:after="0" w:line="240" w:lineRule="auto"/>
+              <w:spacing w:before="10" w:line="240" w:lineRule="auto"/>
               <w:ind w:right="476"/>
               <w:rPr>
                 <w:rFonts w:eastAsia="Times New Roman" w:cs="Times New Roman"/>
@@ -2863,7 +2912,6 @@
           <w:p>
             <w:pPr>
               <w:pStyle w:val="af2"/>
-              <w:widowControl w:val="0"/>
               <w:numPr>
                 <w:ilvl w:val="0"/>
                 <w:numId w:val="6"/>
@@ -2871,15 +2919,13 @@
               <w:tabs>
                 <w:tab w:val="left" w:pos="285"/>
               </w:tabs>
-              <w:autoSpaceDE w:val="0"/>
-              <w:autoSpaceDN w:val="0"/>
-              <w:spacing w:before="10" w:after="0" w:line="240" w:lineRule="auto"/>
+              <w:spacing w:before="10" w:line="240" w:lineRule="auto"/>
               <w:ind w:right="476"/>
               <w:rPr>
                 <w:rFonts w:eastAsia="Times New Roman" w:cs="Times New Roman"/>
                 <w:color w:val="000000" w:themeColor="text1"/>
                 <w:szCs w:val="24"/>
-                <w:lang w:eastAsia="ru-RU"/>
+                <w:lang w:val="ru-RU" w:eastAsia="ru-RU"/>
               </w:rPr>
             </w:pPr>
             <w:r>
@@ -2887,7 +2933,7 @@
                 <w:rFonts w:eastAsia="Times New Roman" w:cs="Times New Roman"/>
                 <w:color w:val="000000" w:themeColor="text1"/>
                 <w:szCs w:val="24"/>
-                <w:lang w:eastAsia="ru-RU"/>
+                <w:lang w:val="ru-RU" w:eastAsia="ru-RU"/>
               </w:rPr>
               <w:t>Алгоритм решения задачи определения уровня тревожности: 1 экз.</w:t>
             </w:r>
@@ -2895,7 +2941,6 @@
           <w:p>
             <w:pPr>
               <w:pStyle w:val="af2"/>
-              <w:widowControl w:val="0"/>
               <w:numPr>
                 <w:ilvl w:val="0"/>
                 <w:numId w:val="6"/>
@@ -2903,15 +2948,13 @@
               <w:tabs>
                 <w:tab w:val="left" w:pos="285"/>
               </w:tabs>
-              <w:autoSpaceDE w:val="0"/>
-              <w:autoSpaceDN w:val="0"/>
-              <w:spacing w:before="10" w:after="0" w:line="240" w:lineRule="auto"/>
+              <w:spacing w:before="10" w:line="240" w:lineRule="auto"/>
               <w:ind w:right="476"/>
               <w:rPr>
                 <w:rFonts w:eastAsia="Times New Roman" w:cs="Times New Roman"/>
                 <w:color w:val="000000" w:themeColor="text1"/>
                 <w:szCs w:val="24"/>
-                <w:lang w:eastAsia="ru-RU"/>
+                <w:lang w:val="ru-RU" w:eastAsia="ru-RU"/>
               </w:rPr>
             </w:pPr>
             <w:r>
@@ -2919,7 +2962,7 @@
                 <w:rFonts w:eastAsia="Times New Roman" w:cs="Times New Roman"/>
                 <w:color w:val="000000" w:themeColor="text1"/>
                 <w:szCs w:val="24"/>
-                <w:lang w:eastAsia="ru-RU"/>
+                <w:lang w:val="ru-RU" w:eastAsia="ru-RU"/>
               </w:rPr>
               <w:t>Схема взаимодействия компонентов веб-приложения: 1 экз.</w:t>
             </w:r>
@@ -2927,7 +2970,6 @@
           <w:p>
             <w:pPr>
               <w:pStyle w:val="af2"/>
-              <w:widowControl w:val="0"/>
               <w:numPr>
                 <w:ilvl w:val="0"/>
                 <w:numId w:val="6"/>
@@ -2935,9 +2977,7 @@
               <w:tabs>
                 <w:tab w:val="left" w:pos="285"/>
               </w:tabs>
-              <w:autoSpaceDE w:val="0"/>
-              <w:autoSpaceDN w:val="0"/>
-              <w:spacing w:before="10" w:after="0" w:line="240" w:lineRule="auto"/>
+              <w:spacing w:before="10" w:line="240" w:lineRule="auto"/>
               <w:ind w:right="476"/>
               <w:rPr>
                 <w:rFonts w:eastAsia="Times New Roman" w:cs="Times New Roman"/>
@@ -2946,6 +2986,7 @@
                 <w:lang w:eastAsia="ru-RU"/>
               </w:rPr>
             </w:pPr>
+            <w:proofErr w:type="spellStart"/>
             <w:r>
               <w:rPr>
                 <w:rFonts w:eastAsia="Times New Roman" w:cs="Times New Roman"/>
@@ -2953,7 +2994,57 @@
                 <w:szCs w:val="24"/>
                 <w:lang w:eastAsia="ru-RU"/>
               </w:rPr>
-              <w:t>Экраны интерфейса: 20 экз.</w:t>
+              <w:t>Экраны</w:t>
+            </w:r>
+            <w:proofErr w:type="spellEnd"/>
+            <w:r>
+              <w:rPr>
+                <w:rFonts w:eastAsia="Times New Roman" w:cs="Times New Roman"/>
+                <w:color w:val="000000" w:themeColor="text1"/>
+                <w:szCs w:val="24"/>
+                <w:lang w:eastAsia="ru-RU"/>
+              </w:rPr>
+              <w:t xml:space="preserve"> </w:t>
+            </w:r>
+            <w:proofErr w:type="spellStart"/>
+            <w:r>
+              <w:rPr>
+                <w:rFonts w:eastAsia="Times New Roman" w:cs="Times New Roman"/>
+                <w:color w:val="000000" w:themeColor="text1"/>
+                <w:szCs w:val="24"/>
+                <w:lang w:eastAsia="ru-RU"/>
+              </w:rPr>
+              <w:t>интерфейса</w:t>
+            </w:r>
+            <w:proofErr w:type="spellEnd"/>
+            <w:r>
+              <w:rPr>
+                <w:rFonts w:eastAsia="Times New Roman" w:cs="Times New Roman"/>
+                <w:color w:val="000000" w:themeColor="text1"/>
+                <w:szCs w:val="24"/>
+                <w:lang w:eastAsia="ru-RU"/>
+              </w:rPr>
+              <w:t xml:space="preserve">: 20 </w:t>
+            </w:r>
+            <w:proofErr w:type="spellStart"/>
+            <w:r>
+              <w:rPr>
+                <w:rFonts w:eastAsia="Times New Roman" w:cs="Times New Roman"/>
+                <w:color w:val="000000" w:themeColor="text1"/>
+                <w:szCs w:val="24"/>
+                <w:lang w:eastAsia="ru-RU"/>
+              </w:rPr>
+              <w:t>экз</w:t>
+            </w:r>
+            <w:proofErr w:type="spellEnd"/>
+            <w:r>
+              <w:rPr>
+                <w:rFonts w:eastAsia="Times New Roman" w:cs="Times New Roman"/>
+                <w:color w:val="000000" w:themeColor="text1"/>
+                <w:szCs w:val="24"/>
+                <w:lang w:eastAsia="ru-RU"/>
+              </w:rPr>
+              <w:t>.</w:t>
             </w:r>
           </w:p>
           <w:p>

</xml_diff>